<commit_message>
informação para alterar url crud crud
</commit_message>
<xml_diff>
--- a/Template AEP - Entrega - 2bim - v1.0.3.docx
+++ b/Template AEP - Entrega - 2bim - v1.0.3.docx
@@ -1,6 +1,6 @@
 
 <file path=word/document.xml><?xml version="1.0" encoding="utf-8"?>
-<w:document xmlns:wpc="http://schemas.microsoft.com/office/word/2010/wordprocessingCanvas" xmlns:cx="http://schemas.microsoft.com/office/drawing/2014/chartex" xmlns:cx1="http://schemas.microsoft.com/office/drawing/2015/9/8/chartex" xmlns:cx2="http://schemas.microsoft.com/office/drawing/2015/10/21/chartex" xmlns:cx3="http://schemas.microsoft.com/office/drawing/2016/5/9/chartex" xmlns:cx4="http://schemas.microsoft.com/office/drawing/2016/5/10/chartex" xmlns:cx5="http://schemas.microsoft.com/office/drawing/2016/5/11/chartex" xmlns:cx6="http://schemas.microsoft.com/office/drawing/2016/5/12/chartex" xmlns:cx7="http://schemas.microsoft.com/office/drawing/2016/5/13/chartex" xmlns:cx8="http://schemas.microsoft.com/office/drawing/2016/5/14/chartex" xmlns:mc="http://schemas.openxmlformats.org/markup-compatibility/2006" xmlns:aink="http://schemas.microsoft.com/office/drawing/2016/ink" xmlns:am3d="http://schemas.microsoft.com/office/drawing/2017/model3d" xmlns:o="urn:schemas-microsoft-com:office:office" xmlns:oel="http://schemas.microsoft.com/office/2019/extlst" xmlns:r="http://schemas.openxmlformats.org/officeDocument/2006/relationships" xmlns:m="http://schemas.openxmlformats.org/officeDocument/2006/math" xmlns:v="urn:schemas-microsoft-com:vml" xmlns:wp14="http://schemas.microsoft.com/office/word/2010/wordprocessingDrawing" xmlns:wp="http://schemas.openxmlformats.org/drawingml/2006/wordprocessingDrawing" xmlns:w10="urn:schemas-microsoft-com:office:word" xmlns:w="http://schemas.openxmlformats.org/wordprocessingml/2006/main" xmlns:w14="http://schemas.microsoft.com/office/word/2010/wordml" xmlns:w15="http://schemas.microsoft.com/office/word/2012/wordml" xmlns:w16cex="http://schemas.microsoft.com/office/word/2018/wordml/cex" xmlns:w16cid="http://schemas.microsoft.com/office/word/2016/wordml/cid" xmlns:w16="http://schemas.microsoft.com/office/word/2018/wordml" xmlns:w16sdtdh="http://schemas.microsoft.com/office/word/2020/wordml/sdtdatahash" xmlns:w16se="http://schemas.microsoft.com/office/word/2015/wordml/symex" xmlns:wpg="http://schemas.microsoft.com/office/word/2010/wordprocessingGroup" xmlns:wpi="http://schemas.microsoft.com/office/word/2010/wordprocessingInk" xmlns:wne="http://schemas.microsoft.com/office/word/2006/wordml" xmlns:wps="http://schemas.microsoft.com/office/word/2010/wordprocessingShape" mc:Ignorable="w14 w15 w16se w16cid w16 w16cex w16sdtdh wp14">
+<w:document xmlns:wpc="http://schemas.microsoft.com/office/word/2010/wordprocessingCanvas" xmlns:cx="http://schemas.microsoft.com/office/drawing/2014/chartex" xmlns:mc="http://schemas.openxmlformats.org/markup-compatibility/2006" xmlns:o="urn:schemas-microsoft-com:office:office" xmlns:r="http://schemas.openxmlformats.org/officeDocument/2006/relationships" xmlns:m="http://schemas.openxmlformats.org/officeDocument/2006/math" xmlns:v="urn:schemas-microsoft-com:vml" xmlns:wp14="http://schemas.microsoft.com/office/word/2010/wordprocessingDrawing" xmlns:wp="http://schemas.openxmlformats.org/drawingml/2006/wordprocessingDrawing" xmlns:w10="urn:schemas-microsoft-com:office:word" xmlns:w="http://schemas.openxmlformats.org/wordprocessingml/2006/main" xmlns:w14="http://schemas.microsoft.com/office/word/2010/wordml" xmlns:w15="http://schemas.microsoft.com/office/word/2012/wordml" xmlns:w16se="http://schemas.microsoft.com/office/word/2015/wordml/symex" xmlns:wpg="http://schemas.microsoft.com/office/word/2010/wordprocessingGroup" xmlns:wpi="http://schemas.microsoft.com/office/word/2010/wordprocessingInk" xmlns:wne="http://schemas.microsoft.com/office/word/2006/wordml" xmlns:wps="http://schemas.microsoft.com/office/word/2010/wordprocessingShape" mc:Ignorable="w14 w15 w16se wp14">
   <w:body>
     <w:p>
       <w:pPr>
@@ -2696,7 +2696,16 @@
           <w:sz w:val="24"/>
           <w:szCs w:val="24"/>
         </w:rPr>
-        <w:t xml:space="preserve"> é um aplicativo de delivery de saúde e beleza, as farmácias após se cadastrar no aplicativo pode realizar as vendas de seus produtos, com isso quando o usuário for realizar uma compra a farmácia cadastrada mais próxima recebe o pedido caso tenha o produto, um dos grandes problema que o aplicativo vem enfrentando é a falta de comprometimento de algumas empresas cadastradas, com a falta de entregas, descaso no atendimento com o usuário. O aplicativo delega algumas responsabilidades para a farmácia, como o cancelamento do pedido e interação com o usuário. </w:t>
+        <w:t xml:space="preserve"> é um aplicativo de delivery de saúde e beleza, as farmácias após se cadastrar no aplicativo pode realizar as vendas de seus produtos, com isso quando o usuário for realizar uma compra a farmácia cadastrada mais próxima recebe o pedido </w:t>
+      </w:r>
+      <w:r>
+        <w:rPr>
+          <w:rFonts w:ascii="Times New Roman" w:hAnsi="Times New Roman" w:cs="Times New Roman"/>
+          <w:sz w:val="24"/>
+          <w:szCs w:val="24"/>
+        </w:rPr>
+        <w:lastRenderedPageBreak/>
+        <w:t xml:space="preserve">caso tenha o produto, um dos grandes problema que o aplicativo vem enfrentando é a falta de comprometimento de algumas empresas cadastradas, com a falta de entregas, descaso no atendimento com o usuário. O aplicativo delega algumas responsabilidades para a farmácia, como o cancelamento do pedido e interação com o usuário. </w:t>
       </w:r>
     </w:p>
     <w:p>
@@ -2877,7 +2886,8 @@
     </w:p>
     <w:p>
       <w:pPr>
-        <w:spacing w:after="160" w:line="259" w:lineRule="auto"/>
+        <w:spacing w:after="0" w:line="360" w:lineRule="auto"/>
+        <w:jc w:val="center"/>
         <w:rPr>
           <w:rFonts w:ascii="Times New Roman" w:eastAsia="Times New Roman" w:hAnsi="Times New Roman" w:cs="Times New Roman"/>
           <w:b/>
@@ -2887,11 +2897,7 @@
           <w:lang w:eastAsia="pt-BR"/>
         </w:rPr>
       </w:pPr>
-    </w:p>
-    <w:p>
-      <w:pPr>
-        <w:spacing w:after="0" w:line="360" w:lineRule="auto"/>
-        <w:jc w:val="center"/>
+      <w:r>
         <w:rPr>
           <w:rFonts w:ascii="Times New Roman" w:eastAsia="Times New Roman" w:hAnsi="Times New Roman" w:cs="Times New Roman"/>
           <w:b/>
@@ -2900,30 +2906,7 @@
           <w:szCs w:val="24"/>
           <w:lang w:eastAsia="pt-BR"/>
         </w:rPr>
-      </w:pPr>
-    </w:p>
-    <w:p>
-      <w:pPr>
-        <w:spacing w:after="0" w:line="360" w:lineRule="auto"/>
-        <w:jc w:val="center"/>
-        <w:rPr>
-          <w:rFonts w:ascii="Times New Roman" w:eastAsia="Times New Roman" w:hAnsi="Times New Roman" w:cs="Times New Roman"/>
-          <w:b/>
-          <w:bCs/>
-          <w:sz w:val="24"/>
-          <w:szCs w:val="24"/>
-          <w:lang w:eastAsia="pt-BR"/>
-        </w:rPr>
-      </w:pPr>
-      <w:r>
-        <w:rPr>
-          <w:rFonts w:ascii="Times New Roman" w:eastAsia="Times New Roman" w:hAnsi="Times New Roman" w:cs="Times New Roman"/>
-          <w:b/>
-          <w:bCs/>
-          <w:sz w:val="24"/>
-          <w:szCs w:val="24"/>
-          <w:lang w:eastAsia="pt-BR"/>
-        </w:rPr>
+        <w:lastRenderedPageBreak/>
         <w:t>MODELO DE NEGÓCIO</w:t>
       </w:r>
     </w:p>
@@ -3114,12 +3097,8 @@
       <w:pPr>
         <w:spacing w:after="160" w:line="259" w:lineRule="auto"/>
         <w:rPr>
-          <w:rFonts w:ascii="Times New Roman" w:eastAsia="Times New Roman" w:hAnsi="Times New Roman" w:cs="Times New Roman"/>
-          <w:b/>
-          <w:bCs/>
-          <w:sz w:val="24"/>
-          <w:szCs w:val="24"/>
-          <w:lang w:eastAsia="pt-BR"/>
+          <w:rStyle w:val="Hyperlink"/>
+          <w:rFonts w:ascii="Times New Roman" w:hAnsi="Times New Roman"/>
         </w:rPr>
       </w:pPr>
       <w:r>
@@ -3204,32 +3183,270 @@
     </w:p>
     <w:p>
       <w:pPr>
-        <w:rPr>
-          <w:lang w:eastAsia="pt-BR"/>
-        </w:rPr>
-      </w:pPr>
-    </w:p>
-    <w:p>
-      <w:pPr>
-        <w:pStyle w:val="Ttulo2"/>
-      </w:pPr>
-      <w:bookmarkStart w:id="5" w:name="_Toc101268393"/>
-      <w:r>
-        <w:t>Termo de abertura</w:t>
-      </w:r>
-      <w:bookmarkEnd w:id="5"/>
-    </w:p>
-    <w:p>
-      <w:pPr>
         <w:spacing w:after="160" w:line="259" w:lineRule="auto"/>
         <w:rPr>
-          <w:rFonts w:ascii="Times New Roman" w:eastAsia="Times New Roman" w:hAnsi="Times New Roman" w:cs="Times New Roman"/>
-          <w:sz w:val="24"/>
-          <w:szCs w:val="24"/>
-          <w:lang w:eastAsia="pt-BR"/>
-        </w:rPr>
-      </w:pPr>
-      <w:r>
+          <w:rStyle w:val="Hyperlink"/>
+          <w:rFonts w:ascii="Times New Roman" w:hAnsi="Times New Roman"/>
+        </w:rPr>
+      </w:pPr>
+    </w:p>
+    <w:p>
+      <w:pPr>
+        <w:spacing w:after="160" w:line="259" w:lineRule="auto"/>
+        <w:rPr>
+          <w:rFonts w:eastAsia="Times New Roman" w:cs="Times New Roman"/>
+          <w:b/>
+          <w:bCs/>
+          <w:sz w:val="24"/>
+          <w:szCs w:val="24"/>
+          <w:lang w:eastAsia="pt-BR"/>
+        </w:rPr>
+      </w:pPr>
+      <w:r>
+        <w:rPr>
+          <w:rFonts w:eastAsia="Times New Roman" w:cs="Times New Roman"/>
+          <w:b/>
+          <w:bCs/>
+          <w:sz w:val="24"/>
+          <w:szCs w:val="24"/>
+          <w:lang w:eastAsia="pt-BR"/>
+        </w:rPr>
+        <w:t xml:space="preserve">Para testar o protótipo deve consumir uma </w:t>
+      </w:r>
+      <w:proofErr w:type="spellStart"/>
+      <w:r>
+        <w:rPr>
+          <w:rFonts w:eastAsia="Times New Roman" w:cs="Times New Roman"/>
+          <w:b/>
+          <w:bCs/>
+          <w:sz w:val="24"/>
+          <w:szCs w:val="24"/>
+          <w:lang w:eastAsia="pt-BR"/>
+        </w:rPr>
+        <w:t>url</w:t>
+      </w:r>
+      <w:proofErr w:type="spellEnd"/>
+      <w:r>
+        <w:rPr>
+          <w:rFonts w:eastAsia="Times New Roman" w:cs="Times New Roman"/>
+          <w:b/>
+          <w:bCs/>
+          <w:sz w:val="24"/>
+          <w:szCs w:val="24"/>
+          <w:lang w:eastAsia="pt-BR"/>
+        </w:rPr>
+        <w:t xml:space="preserve"> nova, </w:t>
+      </w:r>
+    </w:p>
+    <w:p>
+      <w:pPr>
+        <w:spacing w:after="160" w:line="259" w:lineRule="auto"/>
+        <w:rPr>
+          <w:rFonts w:eastAsia="Times New Roman" w:cs="Times New Roman"/>
+          <w:b/>
+          <w:bCs/>
+          <w:sz w:val="24"/>
+          <w:szCs w:val="24"/>
+          <w:lang w:eastAsia="pt-BR"/>
+        </w:rPr>
+      </w:pPr>
+      <w:r>
+        <w:rPr>
+          <w:rFonts w:eastAsia="Times New Roman" w:cs="Times New Roman"/>
+          <w:b/>
+          <w:bCs/>
+          <w:sz w:val="24"/>
+          <w:szCs w:val="24"/>
+          <w:lang w:eastAsia="pt-BR"/>
+        </w:rPr>
+        <w:t xml:space="preserve">no endereço </w:t>
+      </w:r>
+      <w:hyperlink r:id="rId11" w:history="1">
+        <w:r>
+          <w:rPr>
+            <w:rFonts w:eastAsia="Times New Roman" w:cs="Times New Roman"/>
+            <w:b/>
+            <w:bCs/>
+            <w:sz w:val="24"/>
+            <w:szCs w:val="24"/>
+            <w:lang w:eastAsia="pt-BR"/>
+          </w:rPr>
+          <w:t>https://crudcrud.com/</w:t>
+        </w:r>
+      </w:hyperlink>
+      <w:r>
+        <w:rPr>
+          <w:rFonts w:eastAsia="Times New Roman" w:cs="Times New Roman"/>
+          <w:b/>
+          <w:bCs/>
+          <w:sz w:val="24"/>
+          <w:szCs w:val="24"/>
+          <w:lang w:eastAsia="pt-BR"/>
+        </w:rPr>
+        <w:t xml:space="preserve"> , copie a </w:t>
+      </w:r>
+      <w:proofErr w:type="spellStart"/>
+      <w:r>
+        <w:rPr>
+          <w:rFonts w:eastAsia="Times New Roman" w:cs="Times New Roman"/>
+          <w:b/>
+          <w:bCs/>
+          <w:sz w:val="24"/>
+          <w:szCs w:val="24"/>
+          <w:lang w:eastAsia="pt-BR"/>
+        </w:rPr>
+        <w:t>url</w:t>
+      </w:r>
+      <w:proofErr w:type="spellEnd"/>
+      <w:r>
+        <w:rPr>
+          <w:rFonts w:eastAsia="Times New Roman" w:cs="Times New Roman"/>
+          <w:b/>
+          <w:bCs/>
+          <w:sz w:val="24"/>
+          <w:szCs w:val="24"/>
+          <w:lang w:eastAsia="pt-BR"/>
+        </w:rPr>
+        <w:t>.</w:t>
+      </w:r>
+    </w:p>
+    <w:p>
+      <w:pPr>
+        <w:spacing w:after="160" w:line="259" w:lineRule="auto"/>
+        <w:rPr>
+          <w:rFonts w:eastAsia="Times New Roman" w:cs="Times New Roman"/>
+          <w:b/>
+          <w:bCs/>
+          <w:sz w:val="24"/>
+          <w:szCs w:val="24"/>
+          <w:lang w:eastAsia="pt-BR"/>
+        </w:rPr>
+      </w:pPr>
+      <w:r>
+        <w:rPr>
+          <w:rFonts w:eastAsia="Times New Roman" w:cs="Times New Roman"/>
+          <w:b/>
+          <w:bCs/>
+          <w:sz w:val="24"/>
+          <w:szCs w:val="24"/>
+          <w:lang w:eastAsia="pt-BR"/>
+        </w:rPr>
+        <w:t xml:space="preserve">No projeto pasta </w:t>
+      </w:r>
+      <w:proofErr w:type="spellStart"/>
+      <w:r>
+        <w:rPr>
+          <w:rFonts w:eastAsia="Times New Roman" w:cs="Times New Roman"/>
+          <w:b/>
+          <w:bCs/>
+          <w:sz w:val="24"/>
+          <w:szCs w:val="24"/>
+          <w:lang w:eastAsia="pt-BR"/>
+        </w:rPr>
+        <w:t>view</w:t>
+      </w:r>
+      <w:proofErr w:type="spellEnd"/>
+      <w:r>
+        <w:rPr>
+          <w:rFonts w:eastAsia="Times New Roman" w:cs="Times New Roman"/>
+          <w:b/>
+          <w:bCs/>
+          <w:sz w:val="24"/>
+          <w:szCs w:val="24"/>
+          <w:lang w:eastAsia="pt-BR"/>
+        </w:rPr>
+        <w:t xml:space="preserve">/url.js cole a </w:t>
+      </w:r>
+      <w:proofErr w:type="spellStart"/>
+      <w:r>
+        <w:rPr>
+          <w:rFonts w:eastAsia="Times New Roman" w:cs="Times New Roman"/>
+          <w:b/>
+          <w:bCs/>
+          <w:sz w:val="24"/>
+          <w:szCs w:val="24"/>
+          <w:lang w:eastAsia="pt-BR"/>
+        </w:rPr>
+        <w:t>url</w:t>
+      </w:r>
+      <w:proofErr w:type="spellEnd"/>
+      <w:r>
+        <w:rPr>
+          <w:rFonts w:eastAsia="Times New Roman" w:cs="Times New Roman"/>
+          <w:b/>
+          <w:bCs/>
+          <w:sz w:val="24"/>
+          <w:szCs w:val="24"/>
+          <w:lang w:eastAsia="pt-BR"/>
+        </w:rPr>
+        <w:t>, conforme imagem abaixo.</w:t>
+      </w:r>
+    </w:p>
+    <w:p>
+      <w:pPr>
+        <w:spacing w:after="160" w:line="259" w:lineRule="auto"/>
+        <w:rPr>
+          <w:rStyle w:val="Hyperlink"/>
+          <w:rFonts w:ascii="Times New Roman" w:hAnsi="Times New Roman"/>
+          <w:u w:val="none"/>
+        </w:rPr>
+      </w:pPr>
+    </w:p>
+    <w:p>
+      <w:pPr>
+        <w:spacing w:after="160" w:line="259" w:lineRule="auto"/>
+        <w:rPr>
+          <w:rStyle w:val="Hyperlink"/>
+          <w:rFonts w:ascii="Times New Roman" w:hAnsi="Times New Roman"/>
+          <w:u w:val="none"/>
+        </w:rPr>
+      </w:pPr>
+      <w:r>
+        <w:rPr>
+          <w:noProof/>
+          <w:lang w:eastAsia="pt-BR"/>
+        </w:rPr>
+        <w:lastRenderedPageBreak/>
+        <w:drawing>
+          <wp:inline distT="0" distB="0" distL="0" distR="0" wp14:anchorId="74EA8775" wp14:editId="45B05179">
+            <wp:extent cx="5760085" cy="3004820"/>
+            <wp:effectExtent l="0" t="0" r="0" b="5080"/>
+            <wp:docPr id="9" name="Imagem 9"/>
+            <wp:cNvGraphicFramePr>
+              <a:graphicFrameLocks xmlns:a="http://schemas.openxmlformats.org/drawingml/2006/main" noChangeAspect="1"/>
+            </wp:cNvGraphicFramePr>
+            <a:graphic xmlns:a="http://schemas.openxmlformats.org/drawingml/2006/main">
+              <a:graphicData uri="http://schemas.openxmlformats.org/drawingml/2006/picture">
+                <pic:pic xmlns:pic="http://schemas.openxmlformats.org/drawingml/2006/picture">
+                  <pic:nvPicPr>
+                    <pic:cNvPr id="1" name=""/>
+                    <pic:cNvPicPr/>
+                  </pic:nvPicPr>
+                  <pic:blipFill>
+                    <a:blip r:embed="rId12"/>
+                    <a:stretch>
+                      <a:fillRect/>
+                    </a:stretch>
+                  </pic:blipFill>
+                  <pic:spPr>
+                    <a:xfrm>
+                      <a:off x="0" y="0"/>
+                      <a:ext cx="5760085" cy="3004820"/>
+                    </a:xfrm>
+                    <a:prstGeom prst="rect">
+                      <a:avLst/>
+                    </a:prstGeom>
+                  </pic:spPr>
+                </pic:pic>
+              </a:graphicData>
+            </a:graphic>
+          </wp:inline>
+        </w:drawing>
+      </w:r>
+    </w:p>
+    <w:p>
+      <w:pPr>
+        <w:spacing w:after="160" w:line="259" w:lineRule="auto"/>
         <w:rPr>
           <w:rFonts w:ascii="Times New Roman" w:eastAsia="Times New Roman" w:hAnsi="Times New Roman" w:cs="Times New Roman"/>
           <w:b/>
@@ -3238,6 +3455,134 @@
           <w:szCs w:val="24"/>
           <w:lang w:eastAsia="pt-BR"/>
         </w:rPr>
+      </w:pPr>
+    </w:p>
+    <w:p>
+      <w:pPr>
+        <w:rPr>
+          <w:lang w:eastAsia="pt-BR"/>
+        </w:rPr>
+      </w:pPr>
+      <w:r>
+        <w:rPr>
+          <w:noProof/>
+          <w:lang w:eastAsia="pt-BR"/>
+        </w:rPr>
+        <w:drawing>
+          <wp:inline distT="0" distB="0" distL="0" distR="0" wp14:anchorId="3FD0A06C" wp14:editId="25692433">
+            <wp:extent cx="5760085" cy="4295775"/>
+            <wp:effectExtent l="0" t="0" r="0" b="9525"/>
+            <wp:docPr id="13" name="Imagem 13"/>
+            <wp:cNvGraphicFramePr>
+              <a:graphicFrameLocks xmlns:a="http://schemas.openxmlformats.org/drawingml/2006/main" noChangeAspect="1"/>
+            </wp:cNvGraphicFramePr>
+            <a:graphic xmlns:a="http://schemas.openxmlformats.org/drawingml/2006/main">
+              <a:graphicData uri="http://schemas.openxmlformats.org/drawingml/2006/picture">
+                <pic:pic xmlns:pic="http://schemas.openxmlformats.org/drawingml/2006/picture">
+                  <pic:nvPicPr>
+                    <pic:cNvPr id="1" name=""/>
+                    <pic:cNvPicPr/>
+                  </pic:nvPicPr>
+                  <pic:blipFill>
+                    <a:blip r:embed="rId13"/>
+                    <a:stretch>
+                      <a:fillRect/>
+                    </a:stretch>
+                  </pic:blipFill>
+                  <pic:spPr>
+                    <a:xfrm>
+                      <a:off x="0" y="0"/>
+                      <a:ext cx="5760085" cy="4295775"/>
+                    </a:xfrm>
+                    <a:prstGeom prst="rect">
+                      <a:avLst/>
+                    </a:prstGeom>
+                  </pic:spPr>
+                </pic:pic>
+              </a:graphicData>
+            </a:graphic>
+          </wp:inline>
+        </w:drawing>
+      </w:r>
+    </w:p>
+    <w:p>
+      <w:pPr>
+        <w:rPr>
+          <w:lang w:eastAsia="pt-BR"/>
+        </w:rPr>
+      </w:pPr>
+    </w:p>
+    <w:p>
+      <w:pPr>
+        <w:rPr>
+          <w:lang w:eastAsia="pt-BR"/>
+        </w:rPr>
+      </w:pPr>
+    </w:p>
+    <w:p>
+      <w:pPr>
+        <w:rPr>
+          <w:lang w:eastAsia="pt-BR"/>
+        </w:rPr>
+      </w:pPr>
+    </w:p>
+    <w:p>
+      <w:pPr>
+        <w:rPr>
+          <w:lang w:eastAsia="pt-BR"/>
+        </w:rPr>
+      </w:pPr>
+    </w:p>
+    <w:p>
+      <w:pPr>
+        <w:rPr>
+          <w:lang w:eastAsia="pt-BR"/>
+        </w:rPr>
+      </w:pPr>
+    </w:p>
+    <w:p>
+      <w:pPr>
+        <w:rPr>
+          <w:lang w:eastAsia="pt-BR"/>
+        </w:rPr>
+      </w:pPr>
+    </w:p>
+    <w:p>
+      <w:pPr>
+        <w:rPr>
+          <w:lang w:eastAsia="pt-BR"/>
+        </w:rPr>
+      </w:pPr>
+    </w:p>
+    <w:p>
+      <w:pPr>
+        <w:pStyle w:val="Ttulo2"/>
+      </w:pPr>
+      <w:bookmarkStart w:id="5" w:name="_Toc101268393"/>
+      <w:r>
+        <w:t>Termo de abertura</w:t>
+      </w:r>
+      <w:bookmarkEnd w:id="5"/>
+    </w:p>
+    <w:p>
+      <w:pPr>
+        <w:spacing w:after="160" w:line="259" w:lineRule="auto"/>
+        <w:rPr>
+          <w:rFonts w:ascii="Times New Roman" w:eastAsia="Times New Roman" w:hAnsi="Times New Roman" w:cs="Times New Roman"/>
+          <w:sz w:val="24"/>
+          <w:szCs w:val="24"/>
+          <w:lang w:eastAsia="pt-BR"/>
+        </w:rPr>
+      </w:pPr>
+      <w:r>
+        <w:rPr>
+          <w:rFonts w:ascii="Times New Roman" w:eastAsia="Times New Roman" w:hAnsi="Times New Roman" w:cs="Times New Roman"/>
+          <w:b/>
+          <w:bCs/>
+          <w:sz w:val="24"/>
+          <w:szCs w:val="24"/>
+          <w:lang w:eastAsia="pt-BR"/>
+        </w:rPr>
         <w:t xml:space="preserve">Link para direcionamento ao arquivo: </w:t>
       </w:r>
       <w:r>
@@ -3249,7 +3594,7 @@
         </w:rPr>
         <w:t xml:space="preserve"> </w:t>
       </w:r>
-      <w:hyperlink r:id="rId11" w:history="1">
+      <w:hyperlink r:id="rId14" w:history="1">
         <w:r>
           <w:rPr>
             <w:rStyle w:val="Hyperlink"/>
@@ -4037,6 +4382,7 @@
           <w:sz w:val="24"/>
           <w:szCs w:val="24"/>
         </w:rPr>
+        <w:lastRenderedPageBreak/>
         <w:t>O serviço não se responsabiliza pelo tempo da entrega, apenas apresenta uma média de tempo, levando em conta a distância.</w:t>
       </w:r>
     </w:p>
@@ -4809,83 +5155,8 @@
           <w:lang w:eastAsia="pt-BR"/>
         </w:rPr>
       </w:pPr>
-    </w:p>
-    <w:p>
-      <w:pPr>
-        <w:spacing w:after="160" w:line="259" w:lineRule="auto"/>
-        <w:rPr>
-          <w:rFonts w:ascii="Times New Roman" w:eastAsia="Times New Roman" w:hAnsi="Times New Roman" w:cs="Times New Roman"/>
-          <w:sz w:val="24"/>
-          <w:szCs w:val="24"/>
-          <w:lang w:eastAsia="pt-BR"/>
-        </w:rPr>
-      </w:pPr>
-    </w:p>
-    <w:p>
-      <w:pPr>
-        <w:spacing w:after="160" w:line="259" w:lineRule="auto"/>
-        <w:rPr>
-          <w:rFonts w:ascii="Times New Roman" w:eastAsia="Times New Roman" w:hAnsi="Times New Roman" w:cs="Times New Roman"/>
-          <w:sz w:val="24"/>
-          <w:szCs w:val="24"/>
-          <w:lang w:eastAsia="pt-BR"/>
-        </w:rPr>
-      </w:pPr>
-    </w:p>
-    <w:p>
-      <w:pPr>
-        <w:spacing w:after="160" w:line="259" w:lineRule="auto"/>
-        <w:rPr>
-          <w:rFonts w:ascii="Times New Roman" w:eastAsia="Times New Roman" w:hAnsi="Times New Roman" w:cs="Times New Roman"/>
-          <w:sz w:val="24"/>
-          <w:szCs w:val="24"/>
-          <w:lang w:eastAsia="pt-BR"/>
-        </w:rPr>
-      </w:pPr>
-    </w:p>
-    <w:p>
-      <w:pPr>
-        <w:spacing w:after="160" w:line="259" w:lineRule="auto"/>
-        <w:rPr>
-          <w:rFonts w:ascii="Times New Roman" w:eastAsia="Times New Roman" w:hAnsi="Times New Roman" w:cs="Times New Roman"/>
-          <w:sz w:val="24"/>
-          <w:szCs w:val="24"/>
-          <w:lang w:eastAsia="pt-BR"/>
-        </w:rPr>
-      </w:pPr>
-    </w:p>
-    <w:p>
-      <w:pPr>
-        <w:spacing w:after="160" w:line="259" w:lineRule="auto"/>
-        <w:rPr>
-          <w:rFonts w:ascii="Times New Roman" w:eastAsia="Times New Roman" w:hAnsi="Times New Roman" w:cs="Times New Roman"/>
-          <w:sz w:val="24"/>
-          <w:szCs w:val="24"/>
-          <w:lang w:eastAsia="pt-BR"/>
-        </w:rPr>
-      </w:pPr>
-    </w:p>
-    <w:p>
-      <w:pPr>
-        <w:spacing w:after="160" w:line="259" w:lineRule="auto"/>
-        <w:rPr>
-          <w:rFonts w:ascii="Times New Roman" w:eastAsia="Times New Roman" w:hAnsi="Times New Roman" w:cs="Times New Roman"/>
-          <w:sz w:val="24"/>
-          <w:szCs w:val="24"/>
-          <w:lang w:eastAsia="pt-BR"/>
-        </w:rPr>
-      </w:pPr>
-    </w:p>
-    <w:p>
-      <w:pPr>
-        <w:spacing w:after="160" w:line="259" w:lineRule="auto"/>
-        <w:rPr>
-          <w:rFonts w:ascii="Times New Roman" w:eastAsia="Times New Roman" w:hAnsi="Times New Roman" w:cs="Times New Roman"/>
-          <w:sz w:val="24"/>
-          <w:szCs w:val="24"/>
-          <w:lang w:eastAsia="pt-BR"/>
-        </w:rPr>
-      </w:pPr>
+      <w:bookmarkStart w:id="10" w:name="_GoBack"/>
+      <w:bookmarkEnd w:id="10"/>
     </w:p>
     <w:p>
       <w:pPr>
@@ -4976,9 +5247,9 @@
           <w:lang w:eastAsia="pt-BR"/>
         </w:rPr>
         <w:sectPr>
-          <w:headerReference w:type="default" r:id="rId12"/>
-          <w:footerReference w:type="default" r:id="rId13"/>
-          <w:headerReference w:type="first" r:id="rId14"/>
+          <w:headerReference w:type="default" r:id="rId15"/>
+          <w:footerReference w:type="default" r:id="rId16"/>
+          <w:headerReference w:type="first" r:id="rId17"/>
           <w:pgSz w:w="11906" w:h="16838"/>
           <w:pgMar w:top="1701" w:right="1134" w:bottom="1134" w:left="1701" w:header="709" w:footer="709" w:gutter="0"/>
           <w:pgNumType w:start="0"/>
@@ -5019,11 +5290,11 @@
       <w:pPr>
         <w:pStyle w:val="Ttulo2"/>
       </w:pPr>
-      <w:bookmarkStart w:id="10" w:name="_Toc101268395"/>
+      <w:bookmarkStart w:id="11" w:name="_Toc101268395"/>
       <w:r>
         <w:t>EAP</w:t>
       </w:r>
-      <w:bookmarkEnd w:id="10"/>
+      <w:bookmarkEnd w:id="11"/>
     </w:p>
     <w:p>
       <w:pPr>
@@ -5076,7 +5347,7 @@
                     <pic:cNvPicPr/>
                   </pic:nvPicPr>
                   <pic:blipFill>
-                    <a:blip r:embed="rId15">
+                    <a:blip r:embed="rId18">
                       <a:extLst>
                         <a:ext uri="{28A0092B-C50C-407E-A947-70E740481C1C}">
                           <a14:useLocalDpi xmlns:a14="http://schemas.microsoft.com/office/drawing/2010/main" val="0"/>
@@ -5232,7 +5503,7 @@
                     </pic:cNvPicPr>
                   </pic:nvPicPr>
                   <pic:blipFill>
-                    <a:blip r:embed="rId16" cstate="print">
+                    <a:blip r:embed="rId19" cstate="print">
                       <a:extLst>
                         <a:ext uri="{28A0092B-C50C-407E-A947-70E740481C1C}">
                           <a14:useLocalDpi xmlns:a14="http://schemas.microsoft.com/office/drawing/2010/main" val="0"/>
@@ -5520,7 +5791,7 @@
                     </pic:cNvPicPr>
                   </pic:nvPicPr>
                   <pic:blipFill>
-                    <a:blip r:embed="rId17">
+                    <a:blip r:embed="rId20">
                       <a:extLst>
                         <a:ext uri="{28A0092B-C50C-407E-A947-70E740481C1C}">
                           <a14:useLocalDpi xmlns:a14="http://schemas.microsoft.com/office/drawing/2010/main" val="0"/>
@@ -5643,14 +5914,14 @@
           <w:lang w:eastAsia="pt-BR"/>
         </w:rPr>
       </w:pPr>
-      <w:bookmarkStart w:id="11" w:name="_Toc101268396"/>
+      <w:bookmarkStart w:id="12" w:name="_Toc101268396"/>
       <w:r>
         <w:rPr>
           <w:lang w:eastAsia="pt-BR"/>
         </w:rPr>
         <w:t>ELICITAÇÃO E ESPECIFICAÇÃO DE REQUISITOS</w:t>
       </w:r>
-      <w:bookmarkEnd w:id="11"/>
+      <w:bookmarkEnd w:id="12"/>
     </w:p>
     <w:p>
       <w:pPr>
@@ -5663,11 +5934,11 @@
       <w:pPr>
         <w:pStyle w:val="Ttulo2"/>
       </w:pPr>
-      <w:bookmarkStart w:id="12" w:name="_Toc101268397"/>
+      <w:bookmarkStart w:id="13" w:name="_Toc101268397"/>
       <w:r>
         <w:t>Propósito</w:t>
       </w:r>
-      <w:bookmarkEnd w:id="12"/>
+      <w:bookmarkEnd w:id="13"/>
     </w:p>
     <w:p>
       <w:pPr>
@@ -5703,11 +5974,11 @@
       <w:pPr>
         <w:pStyle w:val="Ttulo2"/>
       </w:pPr>
-      <w:bookmarkStart w:id="13" w:name="_Toc101268398"/>
+      <w:bookmarkStart w:id="14" w:name="_Toc101268398"/>
       <w:r>
         <w:t>Público Alvo</w:t>
       </w:r>
-      <w:bookmarkEnd w:id="13"/>
+      <w:bookmarkEnd w:id="14"/>
       <w:r>
         <w:t xml:space="preserve"> </w:t>
       </w:r>
@@ -5746,11 +6017,11 @@
       <w:pPr>
         <w:pStyle w:val="Ttulo2"/>
       </w:pPr>
-      <w:bookmarkStart w:id="14" w:name="_Toc101268399"/>
+      <w:bookmarkStart w:id="15" w:name="_Toc101268399"/>
       <w:r>
         <w:t>Visão Geral do Produto</w:t>
       </w:r>
-      <w:bookmarkEnd w:id="14"/>
+      <w:bookmarkEnd w:id="15"/>
       <w:r>
         <w:t xml:space="preserve"> </w:t>
       </w:r>
@@ -5771,7 +6042,25 @@
           <w:sz w:val="24"/>
           <w:szCs w:val="24"/>
         </w:rPr>
-        <w:t xml:space="preserve">O sistema tem como objetivo, gerenciar serviços de delivery, onde através de uma aplicação qualquer pessoa que necessite fazer uma “entrega” tenha disponibilidade naquele momento, seja uma pessoa jurídica para seu negócio de trabalho ou até mesmo uma pessoa física que precise enviar um produto, documento, refeição para algum outro local. Além de estar proporcionando praticidade no dia a dia das pessoas, também impactará no mercado de trabalho, onde fomentará o serviços para entregadores e diminuir o tempo de entrega para as atuais empresas locais, pois não precisará ter vínculo empregatício com nenhum funcionário de </w:t>
+        <w:t xml:space="preserve">O sistema tem como objetivo, gerenciar serviços de delivery, onde através de uma aplicação qualquer pessoa que necessite fazer uma “entrega” tenha disponibilidade naquele momento, seja uma pessoa jurídica para seu negócio de trabalho ou até mesmo uma pessoa física que precise enviar um produto, documento, refeição para algum outro local. Além de estar proporcionando praticidade no dia a dia das pessoas, também impactará no mercado de trabalho, onde fomentará </w:t>
+      </w:r>
+      <w:proofErr w:type="gramStart"/>
+      <w:r>
+        <w:rPr>
+          <w:rFonts w:ascii="Times New Roman" w:hAnsi="Times New Roman" w:cs="Times New Roman"/>
+          <w:sz w:val="24"/>
+          <w:szCs w:val="24"/>
+        </w:rPr>
+        <w:t>o serviços</w:t>
+      </w:r>
+      <w:proofErr w:type="gramEnd"/>
+      <w:r>
+        <w:rPr>
+          <w:rFonts w:ascii="Times New Roman" w:hAnsi="Times New Roman" w:cs="Times New Roman"/>
+          <w:sz w:val="24"/>
+          <w:szCs w:val="24"/>
+        </w:rPr>
+        <w:t xml:space="preserve"> para entregadores e diminuir o tempo de entrega para as atuais empresas locais, pois não precisará ter vínculo empregatício com nenhum funcionário de </w:t>
       </w:r>
       <w:r>
         <w:rPr>
@@ -5807,11 +6096,11 @@
       <w:pPr>
         <w:pStyle w:val="Ttulo2"/>
       </w:pPr>
-      <w:bookmarkStart w:id="15" w:name="_Toc101268400"/>
+      <w:bookmarkStart w:id="16" w:name="_Toc101268400"/>
       <w:r>
         <w:t>Descrição dos usuários</w:t>
       </w:r>
-      <w:bookmarkEnd w:id="15"/>
+      <w:bookmarkEnd w:id="16"/>
       <w:r>
         <w:t xml:space="preserve"> </w:t>
       </w:r>
@@ -5851,11 +6140,11 @@
         <w:pStyle w:val="Ttulo1"/>
         <w:ind w:left="284" w:hanging="284"/>
       </w:pPr>
-      <w:bookmarkStart w:id="16" w:name="_Toc101268401"/>
+      <w:bookmarkStart w:id="17" w:name="_Toc101268401"/>
       <w:r>
         <w:t>Requisitos Funcionais</w:t>
       </w:r>
-      <w:bookmarkEnd w:id="16"/>
+      <w:bookmarkEnd w:id="17"/>
     </w:p>
     <w:p>
       <w:pPr>
@@ -5894,7 +6183,16 @@
           <w:sz w:val="24"/>
           <w:szCs w:val="24"/>
         </w:rPr>
-        <w:t>” será responsável, por gerenciar serviços de entrega de diversos produtos. O sistema deve realizar o cadastro do contratante, e também do entregador. Quando o contratante solicitar um delivery deve informar o tipo do produto, seu peso, dimensões, localização de receptação do produto e de entrega, o nome e telefone do responsável pelo recebimento do produto. O valor do delivery será calculado e opcionalmente o contratante pode aceitar ou cancelar. Ao gerar o pedido de entrega, todos entregadores disponíveis e próximos do local de receptação serão notificados com o pedido. Após aceitar o pedido o sistema deve apresentar a localização da entrega e do entregador em tempo real para ambos usuários. Após a entrega e confirmação o pedido será fechado e opcionalmente avaliado;</w:t>
+        <w:t xml:space="preserve">” será responsável, por gerenciar serviços de entrega de diversos produtos. O sistema deve realizar o cadastro do contratante, e também do entregador. Quando o contratante solicitar um delivery deve informar o tipo do produto, seu peso, dimensões, localização de receptação do produto e de entrega, o nome e telefone do responsável pelo recebimento do produto. O valor do delivery será calculado e opcionalmente o contratante pode aceitar ou cancelar. Ao gerar o pedido de entrega, todos entregadores disponíveis e próximos do local de receptação serão notificados com o pedido. Após aceitar o pedido o sistema deve </w:t>
+      </w:r>
+      <w:r>
+        <w:rPr>
+          <w:rFonts w:ascii="Times New Roman" w:hAnsi="Times New Roman" w:cs="Times New Roman"/>
+          <w:sz w:val="24"/>
+          <w:szCs w:val="24"/>
+        </w:rPr>
+        <w:lastRenderedPageBreak/>
+        <w:t>apresentar a localização da entrega e do entregador em tempo real para ambos usuários. Após a entrega e confirmação o pedido será fechado e opcionalmente avaliado;</w:t>
       </w:r>
     </w:p>
     <w:p>
@@ -5918,6 +6216,7 @@
           <w:szCs w:val="24"/>
         </w:rPr>
       </w:pPr>
+      <w:proofErr w:type="gramStart"/>
       <w:r>
         <w:rPr>
           <w:rFonts w:ascii="Times New Roman" w:hAnsi="Times New Roman" w:cs="Times New Roman"/>
@@ -5926,7 +6225,18 @@
           <w:sz w:val="24"/>
           <w:szCs w:val="24"/>
         </w:rPr>
-        <w:t xml:space="preserve">Manter Contratante:  </w:t>
+        <w:t>Manter Contratante</w:t>
+      </w:r>
+      <w:proofErr w:type="gramEnd"/>
+      <w:r>
+        <w:rPr>
+          <w:rFonts w:ascii="Times New Roman" w:hAnsi="Times New Roman" w:cs="Times New Roman"/>
+          <w:b/>
+          <w:bCs/>
+          <w:sz w:val="24"/>
+          <w:szCs w:val="24"/>
+        </w:rPr>
+        <w:t xml:space="preserve">:  </w:t>
       </w:r>
       <w:r>
         <w:rPr>
@@ -6072,7 +6382,18 @@
           <w:sz w:val="24"/>
           <w:szCs w:val="24"/>
         </w:rPr>
-        <w:t xml:space="preserve">Manter Entrega:  </w:t>
+        <w:t xml:space="preserve">Manter Entrega: </w:t>
+      </w:r>
+      <w:proofErr w:type="gramStart"/>
+      <w:r>
+        <w:rPr>
+          <w:rFonts w:ascii="Times New Roman" w:hAnsi="Times New Roman" w:cs="Times New Roman"/>
+          <w:b/>
+          <w:bCs/>
+          <w:sz w:val="24"/>
+          <w:szCs w:val="24"/>
+        </w:rPr>
+        <w:t xml:space="preserve"> </w:t>
       </w:r>
       <w:r>
         <w:rPr>
@@ -6082,6 +6403,7 @@
         </w:rPr>
         <w:t>Após</w:t>
       </w:r>
+      <w:proofErr w:type="gramEnd"/>
       <w:r>
         <w:rPr>
           <w:rFonts w:ascii="Times New Roman" w:hAnsi="Times New Roman" w:cs="Times New Roman"/>
@@ -6172,11 +6494,11 @@
         <w:pStyle w:val="Ttulo1"/>
         <w:ind w:left="284" w:hanging="284"/>
       </w:pPr>
-      <w:bookmarkStart w:id="17" w:name="_Toc101268402"/>
+      <w:bookmarkStart w:id="18" w:name="_Toc101268402"/>
       <w:r>
         <w:t>Requisitos não funcionais</w:t>
       </w:r>
-      <w:bookmarkEnd w:id="17"/>
+      <w:bookmarkEnd w:id="18"/>
     </w:p>
     <w:p>
       <w:pPr>
@@ -6257,6 +6579,7 @@
           <w:sz w:val="24"/>
           <w:szCs w:val="24"/>
         </w:rPr>
+        <w:lastRenderedPageBreak/>
         <w:t>Performance</w:t>
       </w:r>
       <w:r>
@@ -6913,7 +7236,7 @@
                     </pic:cNvPicPr>
                   </pic:nvPicPr>
                   <pic:blipFill>
-                    <a:blip r:embed="rId18" cstate="print">
+                    <a:blip r:embed="rId21" cstate="print">
                       <a:extLst>
                         <a:ext uri="{28A0092B-C50C-407E-A947-70E740481C1C}">
                           <a14:useLocalDpi xmlns:a14="http://schemas.microsoft.com/office/drawing/2010/main" val="0"/>
@@ -7046,6 +7369,7 @@
           <w:szCs w:val="24"/>
           <w:lang w:eastAsia="pt-BR"/>
         </w:rPr>
+        <w:lastRenderedPageBreak/>
         <w:drawing>
           <wp:inline distT="0" distB="0" distL="0" distR="0" wp14:anchorId="6826D2D6" wp14:editId="354892D5">
             <wp:extent cx="9016619" cy="5343277"/>
@@ -7062,7 +7386,7 @@
                     <pic:cNvPicPr/>
                   </pic:nvPicPr>
                   <pic:blipFill>
-                    <a:blip r:embed="rId19" cstate="print">
+                    <a:blip r:embed="rId22" cstate="print">
                       <a:extLst>
                         <a:ext uri="{28A0092B-C50C-407E-A947-70E740481C1C}">
                           <a14:useLocalDpi xmlns:a14="http://schemas.microsoft.com/office/drawing/2010/main" val="0"/>
@@ -7267,7 +7591,7 @@
                     <pic:cNvPicPr/>
                   </pic:nvPicPr>
                   <pic:blipFill>
-                    <a:blip r:embed="rId20"/>
+                    <a:blip r:embed="rId23"/>
                     <a:stretch>
                       <a:fillRect/>
                     </a:stretch>
@@ -7347,6 +7671,7 @@
           <w:noProof/>
           <w:lang w:eastAsia="pt-BR"/>
         </w:rPr>
+        <w:lastRenderedPageBreak/>
         <w:drawing>
           <wp:inline distT="0" distB="0" distL="0" distR="0" wp14:anchorId="4A71D06B" wp14:editId="3E544A94">
             <wp:extent cx="8574435" cy="5430741"/>
@@ -7363,7 +7688,7 @@
                     <pic:cNvPicPr/>
                   </pic:nvPicPr>
                   <pic:blipFill>
-                    <a:blip r:embed="rId21"/>
+                    <a:blip r:embed="rId24"/>
                     <a:stretch>
                       <a:fillRect/>
                     </a:stretch>
@@ -7454,11 +7779,11 @@
         <w:pStyle w:val="Ttulo1"/>
         <w:ind w:left="284" w:hanging="284"/>
       </w:pPr>
-      <w:bookmarkStart w:id="18" w:name="_Toc101268403"/>
+      <w:bookmarkStart w:id="19" w:name="_Toc101268403"/>
       <w:r>
         <w:t>CONCLUSÃO</w:t>
       </w:r>
-      <w:bookmarkEnd w:id="18"/>
+      <w:bookmarkEnd w:id="19"/>
     </w:p>
     <w:p>
       <w:pPr>
@@ -7934,11 +8259,11 @@
         <w:pStyle w:val="Ttulo1"/>
         <w:ind w:left="284" w:hanging="284"/>
       </w:pPr>
-      <w:bookmarkStart w:id="19" w:name="_Toc101268404"/>
+      <w:bookmarkStart w:id="20" w:name="_Toc101268404"/>
       <w:r>
         <w:t>REFERÊNCIAS</w:t>
       </w:r>
-      <w:bookmarkEnd w:id="19"/>
+      <w:bookmarkEnd w:id="20"/>
     </w:p>
     <w:p>
       <w:pPr>
@@ -8265,7 +8590,7 @@
 </file>
 
 <file path=word/endnotes.xml><?xml version="1.0" encoding="utf-8"?>
-<w:endnotes xmlns:wpc="http://schemas.microsoft.com/office/word/2010/wordprocessingCanvas" xmlns:cx="http://schemas.microsoft.com/office/drawing/2014/chartex" xmlns:cx1="http://schemas.microsoft.com/office/drawing/2015/9/8/chartex" xmlns:cx2="http://schemas.microsoft.com/office/drawing/2015/10/21/chartex" xmlns:cx3="http://schemas.microsoft.com/office/drawing/2016/5/9/chartex" xmlns:cx4="http://schemas.microsoft.com/office/drawing/2016/5/10/chartex" xmlns:cx5="http://schemas.microsoft.com/office/drawing/2016/5/11/chartex" xmlns:cx6="http://schemas.microsoft.com/office/drawing/2016/5/12/chartex" xmlns:cx7="http://schemas.microsoft.com/office/drawing/2016/5/13/chartex" xmlns:cx8="http://schemas.microsoft.com/office/drawing/2016/5/14/chartex" xmlns:mc="http://schemas.openxmlformats.org/markup-compatibility/2006" xmlns:aink="http://schemas.microsoft.com/office/drawing/2016/ink" xmlns:am3d="http://schemas.microsoft.com/office/drawing/2017/model3d" xmlns:o="urn:schemas-microsoft-com:office:office" xmlns:oel="http://schemas.microsoft.com/office/2019/extlst" xmlns:r="http://schemas.openxmlformats.org/officeDocument/2006/relationships" xmlns:m="http://schemas.openxmlformats.org/officeDocument/2006/math" xmlns:v="urn:schemas-microsoft-com:vml" xmlns:wp14="http://schemas.microsoft.com/office/word/2010/wordprocessingDrawing" xmlns:wp="http://schemas.openxmlformats.org/drawingml/2006/wordprocessingDrawing" xmlns:w10="urn:schemas-microsoft-com:office:word" xmlns:w="http://schemas.openxmlformats.org/wordprocessingml/2006/main" xmlns:w14="http://schemas.microsoft.com/office/word/2010/wordml" xmlns:w15="http://schemas.microsoft.com/office/word/2012/wordml" xmlns:w16cex="http://schemas.microsoft.com/office/word/2018/wordml/cex" xmlns:w16cid="http://schemas.microsoft.com/office/word/2016/wordml/cid" xmlns:w16="http://schemas.microsoft.com/office/word/2018/wordml" xmlns:w16sdtdh="http://schemas.microsoft.com/office/word/2020/wordml/sdtdatahash" xmlns:w16se="http://schemas.microsoft.com/office/word/2015/wordml/symex" xmlns:wpg="http://schemas.microsoft.com/office/word/2010/wordprocessingGroup" xmlns:wpi="http://schemas.microsoft.com/office/word/2010/wordprocessingInk" xmlns:wne="http://schemas.microsoft.com/office/word/2006/wordml" xmlns:wps="http://schemas.microsoft.com/office/word/2010/wordprocessingShape" mc:Ignorable="w14 w15 w16se w16cid w16 w16cex w16sdtdh wp14">
+<w:endnotes xmlns:wpc="http://schemas.microsoft.com/office/word/2010/wordprocessingCanvas" xmlns:cx="http://schemas.microsoft.com/office/drawing/2014/chartex" xmlns:mc="http://schemas.openxmlformats.org/markup-compatibility/2006" xmlns:o="urn:schemas-microsoft-com:office:office" xmlns:r="http://schemas.openxmlformats.org/officeDocument/2006/relationships" xmlns:m="http://schemas.openxmlformats.org/officeDocument/2006/math" xmlns:v="urn:schemas-microsoft-com:vml" xmlns:wp14="http://schemas.microsoft.com/office/word/2010/wordprocessingDrawing" xmlns:wp="http://schemas.openxmlformats.org/drawingml/2006/wordprocessingDrawing" xmlns:w10="urn:schemas-microsoft-com:office:word" xmlns:w="http://schemas.openxmlformats.org/wordprocessingml/2006/main" xmlns:w14="http://schemas.microsoft.com/office/word/2010/wordml" xmlns:w15="http://schemas.microsoft.com/office/word/2012/wordml" xmlns:w16se="http://schemas.microsoft.com/office/word/2015/wordml/symex" xmlns:wpg="http://schemas.microsoft.com/office/word/2010/wordprocessingGroup" xmlns:wpi="http://schemas.microsoft.com/office/word/2010/wordprocessingInk" xmlns:wne="http://schemas.microsoft.com/office/word/2006/wordml" xmlns:wps="http://schemas.microsoft.com/office/word/2010/wordprocessingShape" mc:Ignorable="w14 w15 w16se wp14">
   <w:endnote w:type="separator" w:id="-1">
     <w:p>
       <w:pPr>
@@ -8290,7 +8615,7 @@
 </file>
 
 <file path=word/footer1.xml><?xml version="1.0" encoding="utf-8"?>
-<w:ftr xmlns:wpc="http://schemas.microsoft.com/office/word/2010/wordprocessingCanvas" xmlns:cx="http://schemas.microsoft.com/office/drawing/2014/chartex" xmlns:cx1="http://schemas.microsoft.com/office/drawing/2015/9/8/chartex" xmlns:cx2="http://schemas.microsoft.com/office/drawing/2015/10/21/chartex" xmlns:cx3="http://schemas.microsoft.com/office/drawing/2016/5/9/chartex" xmlns:cx4="http://schemas.microsoft.com/office/drawing/2016/5/10/chartex" xmlns:cx5="http://schemas.microsoft.com/office/drawing/2016/5/11/chartex" xmlns:cx6="http://schemas.microsoft.com/office/drawing/2016/5/12/chartex" xmlns:cx7="http://schemas.microsoft.com/office/drawing/2016/5/13/chartex" xmlns:cx8="http://schemas.microsoft.com/office/drawing/2016/5/14/chartex" xmlns:mc="http://schemas.openxmlformats.org/markup-compatibility/2006" xmlns:aink="http://schemas.microsoft.com/office/drawing/2016/ink" xmlns:am3d="http://schemas.microsoft.com/office/drawing/2017/model3d" xmlns:o="urn:schemas-microsoft-com:office:office" xmlns:oel="http://schemas.microsoft.com/office/2019/extlst" xmlns:r="http://schemas.openxmlformats.org/officeDocument/2006/relationships" xmlns:m="http://schemas.openxmlformats.org/officeDocument/2006/math" xmlns:v="urn:schemas-microsoft-com:vml" xmlns:wp14="http://schemas.microsoft.com/office/word/2010/wordprocessingDrawing" xmlns:wp="http://schemas.openxmlformats.org/drawingml/2006/wordprocessingDrawing" xmlns:w10="urn:schemas-microsoft-com:office:word" xmlns:w="http://schemas.openxmlformats.org/wordprocessingml/2006/main" xmlns:w14="http://schemas.microsoft.com/office/word/2010/wordml" xmlns:w15="http://schemas.microsoft.com/office/word/2012/wordml" xmlns:w16cex="http://schemas.microsoft.com/office/word/2018/wordml/cex" xmlns:w16cid="http://schemas.microsoft.com/office/word/2016/wordml/cid" xmlns:w16="http://schemas.microsoft.com/office/word/2018/wordml" xmlns:w16sdtdh="http://schemas.microsoft.com/office/word/2020/wordml/sdtdatahash" xmlns:w16se="http://schemas.microsoft.com/office/word/2015/wordml/symex" xmlns:wpg="http://schemas.microsoft.com/office/word/2010/wordprocessingGroup" xmlns:wpi="http://schemas.microsoft.com/office/word/2010/wordprocessingInk" xmlns:wne="http://schemas.microsoft.com/office/word/2006/wordml" xmlns:wps="http://schemas.microsoft.com/office/word/2010/wordprocessingShape" mc:Ignorable="w14 w15 w16se w16cid w16 w16cex w16sdtdh wp14">
+<w:ftr xmlns:wpc="http://schemas.microsoft.com/office/word/2010/wordprocessingCanvas" xmlns:cx="http://schemas.microsoft.com/office/drawing/2014/chartex" xmlns:mc="http://schemas.openxmlformats.org/markup-compatibility/2006" xmlns:o="urn:schemas-microsoft-com:office:office" xmlns:r="http://schemas.openxmlformats.org/officeDocument/2006/relationships" xmlns:m="http://schemas.openxmlformats.org/officeDocument/2006/math" xmlns:v="urn:schemas-microsoft-com:vml" xmlns:wp14="http://schemas.microsoft.com/office/word/2010/wordprocessingDrawing" xmlns:wp="http://schemas.openxmlformats.org/drawingml/2006/wordprocessingDrawing" xmlns:w10="urn:schemas-microsoft-com:office:word" xmlns:w="http://schemas.openxmlformats.org/wordprocessingml/2006/main" xmlns:w14="http://schemas.microsoft.com/office/word/2010/wordml" xmlns:w15="http://schemas.microsoft.com/office/word/2012/wordml" xmlns:w16se="http://schemas.microsoft.com/office/word/2015/wordml/symex" xmlns:wpg="http://schemas.microsoft.com/office/word/2010/wordprocessingGroup" xmlns:wpi="http://schemas.microsoft.com/office/word/2010/wordprocessingInk" xmlns:wne="http://schemas.microsoft.com/office/word/2006/wordml" xmlns:wps="http://schemas.microsoft.com/office/word/2010/wordprocessingShape" mc:Ignorable="w14 w15 w16se wp14">
   <w:sdt>
     <w:sdtPr>
       <w:id w:val="-2062626513"/>
@@ -8319,7 +8644,7 @@
           <w:rPr>
             <w:noProof/>
           </w:rPr>
-          <w:t>18</w:t>
+          <w:t>6</w:t>
         </w:r>
         <w:r>
           <w:fldChar w:fldCharType="end"/>
@@ -8336,7 +8661,7 @@
 </file>
 
 <file path=word/footnotes.xml><?xml version="1.0" encoding="utf-8"?>
-<w:footnotes xmlns:wpc="http://schemas.microsoft.com/office/word/2010/wordprocessingCanvas" xmlns:cx="http://schemas.microsoft.com/office/drawing/2014/chartex" xmlns:cx1="http://schemas.microsoft.com/office/drawing/2015/9/8/chartex" xmlns:cx2="http://schemas.microsoft.com/office/drawing/2015/10/21/chartex" xmlns:cx3="http://schemas.microsoft.com/office/drawing/2016/5/9/chartex" xmlns:cx4="http://schemas.microsoft.com/office/drawing/2016/5/10/chartex" xmlns:cx5="http://schemas.microsoft.com/office/drawing/2016/5/11/chartex" xmlns:cx6="http://schemas.microsoft.com/office/drawing/2016/5/12/chartex" xmlns:cx7="http://schemas.microsoft.com/office/drawing/2016/5/13/chartex" xmlns:cx8="http://schemas.microsoft.com/office/drawing/2016/5/14/chartex" xmlns:mc="http://schemas.openxmlformats.org/markup-compatibility/2006" xmlns:aink="http://schemas.microsoft.com/office/drawing/2016/ink" xmlns:am3d="http://schemas.microsoft.com/office/drawing/2017/model3d" xmlns:o="urn:schemas-microsoft-com:office:office" xmlns:oel="http://schemas.microsoft.com/office/2019/extlst" xmlns:r="http://schemas.openxmlformats.org/officeDocument/2006/relationships" xmlns:m="http://schemas.openxmlformats.org/officeDocument/2006/math" xmlns:v="urn:schemas-microsoft-com:vml" xmlns:wp14="http://schemas.microsoft.com/office/word/2010/wordprocessingDrawing" xmlns:wp="http://schemas.openxmlformats.org/drawingml/2006/wordprocessingDrawing" xmlns:w10="urn:schemas-microsoft-com:office:word" xmlns:w="http://schemas.openxmlformats.org/wordprocessingml/2006/main" xmlns:w14="http://schemas.microsoft.com/office/word/2010/wordml" xmlns:w15="http://schemas.microsoft.com/office/word/2012/wordml" xmlns:w16cex="http://schemas.microsoft.com/office/word/2018/wordml/cex" xmlns:w16cid="http://schemas.microsoft.com/office/word/2016/wordml/cid" xmlns:w16="http://schemas.microsoft.com/office/word/2018/wordml" xmlns:w16sdtdh="http://schemas.microsoft.com/office/word/2020/wordml/sdtdatahash" xmlns:w16se="http://schemas.microsoft.com/office/word/2015/wordml/symex" xmlns:wpg="http://schemas.microsoft.com/office/word/2010/wordprocessingGroup" xmlns:wpi="http://schemas.microsoft.com/office/word/2010/wordprocessingInk" xmlns:wne="http://schemas.microsoft.com/office/word/2006/wordml" xmlns:wps="http://schemas.microsoft.com/office/word/2010/wordprocessingShape" mc:Ignorable="w14 w15 w16se w16cid w16 w16cex w16sdtdh wp14">
+<w:footnotes xmlns:wpc="http://schemas.microsoft.com/office/word/2010/wordprocessingCanvas" xmlns:cx="http://schemas.microsoft.com/office/drawing/2014/chartex" xmlns:mc="http://schemas.openxmlformats.org/markup-compatibility/2006" xmlns:o="urn:schemas-microsoft-com:office:office" xmlns:r="http://schemas.openxmlformats.org/officeDocument/2006/relationships" xmlns:m="http://schemas.openxmlformats.org/officeDocument/2006/math" xmlns:v="urn:schemas-microsoft-com:vml" xmlns:wp14="http://schemas.microsoft.com/office/word/2010/wordprocessingDrawing" xmlns:wp="http://schemas.openxmlformats.org/drawingml/2006/wordprocessingDrawing" xmlns:w10="urn:schemas-microsoft-com:office:word" xmlns:w="http://schemas.openxmlformats.org/wordprocessingml/2006/main" xmlns:w14="http://schemas.microsoft.com/office/word/2010/wordml" xmlns:w15="http://schemas.microsoft.com/office/word/2012/wordml" xmlns:w16se="http://schemas.microsoft.com/office/word/2015/wordml/symex" xmlns:wpg="http://schemas.microsoft.com/office/word/2010/wordprocessingGroup" xmlns:wpi="http://schemas.microsoft.com/office/word/2010/wordprocessingInk" xmlns:wne="http://schemas.microsoft.com/office/word/2006/wordml" xmlns:wps="http://schemas.microsoft.com/office/word/2010/wordprocessingShape" mc:Ignorable="w14 w15 w16se wp14">
   <w:footnote w:type="separator" w:id="-1">
     <w:p>
       <w:pPr>
@@ -8361,7 +8686,7 @@
 </file>
 
 <file path=word/header1.xml><?xml version="1.0" encoding="utf-8"?>
-<w:hdr xmlns:wpc="http://schemas.microsoft.com/office/word/2010/wordprocessingCanvas" xmlns:cx="http://schemas.microsoft.com/office/drawing/2014/chartex" xmlns:cx1="http://schemas.microsoft.com/office/drawing/2015/9/8/chartex" xmlns:cx2="http://schemas.microsoft.com/office/drawing/2015/10/21/chartex" xmlns:cx3="http://schemas.microsoft.com/office/drawing/2016/5/9/chartex" xmlns:cx4="http://schemas.microsoft.com/office/drawing/2016/5/10/chartex" xmlns:cx5="http://schemas.microsoft.com/office/drawing/2016/5/11/chartex" xmlns:cx6="http://schemas.microsoft.com/office/drawing/2016/5/12/chartex" xmlns:cx7="http://schemas.microsoft.com/office/drawing/2016/5/13/chartex" xmlns:cx8="http://schemas.microsoft.com/office/drawing/2016/5/14/chartex" xmlns:mc="http://schemas.openxmlformats.org/markup-compatibility/2006" xmlns:aink="http://schemas.microsoft.com/office/drawing/2016/ink" xmlns:am3d="http://schemas.microsoft.com/office/drawing/2017/model3d" xmlns:o="urn:schemas-microsoft-com:office:office" xmlns:oel="http://schemas.microsoft.com/office/2019/extlst" xmlns:r="http://schemas.openxmlformats.org/officeDocument/2006/relationships" xmlns:m="http://schemas.openxmlformats.org/officeDocument/2006/math" xmlns:v="urn:schemas-microsoft-com:vml" xmlns:wp14="http://schemas.microsoft.com/office/word/2010/wordprocessingDrawing" xmlns:wp="http://schemas.openxmlformats.org/drawingml/2006/wordprocessingDrawing" xmlns:w10="urn:schemas-microsoft-com:office:word" xmlns:w="http://schemas.openxmlformats.org/wordprocessingml/2006/main" xmlns:w14="http://schemas.microsoft.com/office/word/2010/wordml" xmlns:w15="http://schemas.microsoft.com/office/word/2012/wordml" xmlns:w16cex="http://schemas.microsoft.com/office/word/2018/wordml/cex" xmlns:w16cid="http://schemas.microsoft.com/office/word/2016/wordml/cid" xmlns:w16="http://schemas.microsoft.com/office/word/2018/wordml" xmlns:w16sdtdh="http://schemas.microsoft.com/office/word/2020/wordml/sdtdatahash" xmlns:w16se="http://schemas.microsoft.com/office/word/2015/wordml/symex" xmlns:wpg="http://schemas.microsoft.com/office/word/2010/wordprocessingGroup" xmlns:wpi="http://schemas.microsoft.com/office/word/2010/wordprocessingInk" xmlns:wne="http://schemas.microsoft.com/office/word/2006/wordml" xmlns:wps="http://schemas.microsoft.com/office/word/2010/wordprocessingShape" mc:Ignorable="w14 w15 w16se w16cid w16 w16cex w16sdtdh wp14">
+<w:hdr xmlns:wpc="http://schemas.microsoft.com/office/word/2010/wordprocessingCanvas" xmlns:cx="http://schemas.microsoft.com/office/drawing/2014/chartex" xmlns:mc="http://schemas.openxmlformats.org/markup-compatibility/2006" xmlns:o="urn:schemas-microsoft-com:office:office" xmlns:r="http://schemas.openxmlformats.org/officeDocument/2006/relationships" xmlns:m="http://schemas.openxmlformats.org/officeDocument/2006/math" xmlns:v="urn:schemas-microsoft-com:vml" xmlns:wp14="http://schemas.microsoft.com/office/word/2010/wordprocessingDrawing" xmlns:wp="http://schemas.openxmlformats.org/drawingml/2006/wordprocessingDrawing" xmlns:w10="urn:schemas-microsoft-com:office:word" xmlns:w="http://schemas.openxmlformats.org/wordprocessingml/2006/main" xmlns:w14="http://schemas.microsoft.com/office/word/2010/wordml" xmlns:w15="http://schemas.microsoft.com/office/word/2012/wordml" xmlns:w16se="http://schemas.microsoft.com/office/word/2015/wordml/symex" xmlns:wpg="http://schemas.microsoft.com/office/word/2010/wordprocessingGroup" xmlns:wpi="http://schemas.microsoft.com/office/word/2010/wordprocessingInk" xmlns:wne="http://schemas.microsoft.com/office/word/2006/wordml" xmlns:wps="http://schemas.microsoft.com/office/word/2010/wordprocessingShape" mc:Ignorable="w14 w15 w16se wp14">
   <w:p>
     <w:pPr>
       <w:pStyle w:val="Cabealho"/>
@@ -8476,7 +8801,7 @@
             </wp:anchor>
           </w:drawing>
         </mc:Choice>
-        <mc:Fallback>
+        <mc:Fallback xmlns:w16sdtdh="http://schemas.microsoft.com/office/word/2020/wordml/sdtdatahash" xmlns:w16="http://schemas.microsoft.com/office/word/2018/wordml" xmlns:w16cid="http://schemas.microsoft.com/office/word/2016/wordml/cid" xmlns:w16cex="http://schemas.microsoft.com/office/word/2018/wordml/cex" xmlns:oel="http://schemas.microsoft.com/office/2019/extlst" xmlns:am3d="http://schemas.microsoft.com/office/drawing/2017/model3d" xmlns:aink="http://schemas.microsoft.com/office/drawing/2016/ink" xmlns:cx8="http://schemas.microsoft.com/office/drawing/2016/5/14/chartex" xmlns:cx7="http://schemas.microsoft.com/office/drawing/2016/5/13/chartex" xmlns:cx6="http://schemas.microsoft.com/office/drawing/2016/5/12/chartex" xmlns:cx5="http://schemas.microsoft.com/office/drawing/2016/5/11/chartex" xmlns:cx4="http://schemas.microsoft.com/office/drawing/2016/5/10/chartex" xmlns:cx3="http://schemas.microsoft.com/office/drawing/2016/5/9/chartex" xmlns:cx2="http://schemas.microsoft.com/office/drawing/2015/10/21/chartex" xmlns:cx1="http://schemas.microsoft.com/office/drawing/2015/9/8/chartex">
           <w:pict>
             <v:shapetype w14:anchorId="4EBBCBD3" id="_x0000_t202" coordsize="21600,21600" o:spt="202" path="m,l,21600r21600,l21600,xe">
               <v:stroke joinstyle="miter"/>
@@ -8602,7 +8927,7 @@
             </wp:anchor>
           </w:drawing>
         </mc:Choice>
-        <mc:Fallback>
+        <mc:Fallback xmlns:w16sdtdh="http://schemas.microsoft.com/office/word/2020/wordml/sdtdatahash" xmlns:w16="http://schemas.microsoft.com/office/word/2018/wordml" xmlns:w16cid="http://schemas.microsoft.com/office/word/2016/wordml/cid" xmlns:w16cex="http://schemas.microsoft.com/office/word/2018/wordml/cex" xmlns:oel="http://schemas.microsoft.com/office/2019/extlst" xmlns:am3d="http://schemas.microsoft.com/office/drawing/2017/model3d" xmlns:aink="http://schemas.microsoft.com/office/drawing/2016/ink" xmlns:cx8="http://schemas.microsoft.com/office/drawing/2016/5/14/chartex" xmlns:cx7="http://schemas.microsoft.com/office/drawing/2016/5/13/chartex" xmlns:cx6="http://schemas.microsoft.com/office/drawing/2016/5/12/chartex" xmlns:cx5="http://schemas.microsoft.com/office/drawing/2016/5/11/chartex" xmlns:cx4="http://schemas.microsoft.com/office/drawing/2016/5/10/chartex" xmlns:cx3="http://schemas.microsoft.com/office/drawing/2016/5/9/chartex" xmlns:cx2="http://schemas.microsoft.com/office/drawing/2015/10/21/chartex" xmlns:cx1="http://schemas.microsoft.com/office/drawing/2015/9/8/chartex">
           <w:pict>
             <v:line w14:anchorId="0FBF7708" id="Conector reto 2" o:spid="_x0000_s1026" style="position:absolute;z-index:251657728;visibility:visible;mso-wrap-style:square;mso-width-percent:0;mso-wrap-distance-left:9pt;mso-wrap-distance-top:0;mso-wrap-distance-right:9pt;mso-wrap-distance-bottom:0;mso-position-horizontal:absolute;mso-position-horizontal-relative:text;mso-position-vertical:absolute;mso-position-vertical-relative:text;mso-width-percent:0;mso-width-relative:margin" from="1.1pt,38.85pt" to="446.15pt,38.85pt" o:gfxdata="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" strokecolor="#1f4d78 [1604]" strokeweight=".5pt">
               <v:stroke joinstyle="miter"/>
@@ -8670,7 +8995,7 @@
 </file>
 
 <file path=word/header2.xml><?xml version="1.0" encoding="utf-8"?>
-<w:hdr xmlns:wpc="http://schemas.microsoft.com/office/word/2010/wordprocessingCanvas" xmlns:cx="http://schemas.microsoft.com/office/drawing/2014/chartex" xmlns:cx1="http://schemas.microsoft.com/office/drawing/2015/9/8/chartex" xmlns:cx2="http://schemas.microsoft.com/office/drawing/2015/10/21/chartex" xmlns:cx3="http://schemas.microsoft.com/office/drawing/2016/5/9/chartex" xmlns:cx4="http://schemas.microsoft.com/office/drawing/2016/5/10/chartex" xmlns:cx5="http://schemas.microsoft.com/office/drawing/2016/5/11/chartex" xmlns:cx6="http://schemas.microsoft.com/office/drawing/2016/5/12/chartex" xmlns:cx7="http://schemas.microsoft.com/office/drawing/2016/5/13/chartex" xmlns:cx8="http://schemas.microsoft.com/office/drawing/2016/5/14/chartex" xmlns:mc="http://schemas.openxmlformats.org/markup-compatibility/2006" xmlns:aink="http://schemas.microsoft.com/office/drawing/2016/ink" xmlns:am3d="http://schemas.microsoft.com/office/drawing/2017/model3d" xmlns:o="urn:schemas-microsoft-com:office:office" xmlns:oel="http://schemas.microsoft.com/office/2019/extlst" xmlns:r="http://schemas.openxmlformats.org/officeDocument/2006/relationships" xmlns:m="http://schemas.openxmlformats.org/officeDocument/2006/math" xmlns:v="urn:schemas-microsoft-com:vml" xmlns:wp14="http://schemas.microsoft.com/office/word/2010/wordprocessingDrawing" xmlns:wp="http://schemas.openxmlformats.org/drawingml/2006/wordprocessingDrawing" xmlns:w10="urn:schemas-microsoft-com:office:word" xmlns:w="http://schemas.openxmlformats.org/wordprocessingml/2006/main" xmlns:w14="http://schemas.microsoft.com/office/word/2010/wordml" xmlns:w15="http://schemas.microsoft.com/office/word/2012/wordml" xmlns:w16cex="http://schemas.microsoft.com/office/word/2018/wordml/cex" xmlns:w16cid="http://schemas.microsoft.com/office/word/2016/wordml/cid" xmlns:w16="http://schemas.microsoft.com/office/word/2018/wordml" xmlns:w16sdtdh="http://schemas.microsoft.com/office/word/2020/wordml/sdtdatahash" xmlns:w16se="http://schemas.microsoft.com/office/word/2015/wordml/symex" xmlns:wpg="http://schemas.microsoft.com/office/word/2010/wordprocessingGroup" xmlns:wpi="http://schemas.microsoft.com/office/word/2010/wordprocessingInk" xmlns:wne="http://schemas.microsoft.com/office/word/2006/wordml" xmlns:wps="http://schemas.microsoft.com/office/word/2010/wordprocessingShape" mc:Ignorable="w14 w15 w16se w16cid w16 w16cex w16sdtdh wp14">
+<w:hdr xmlns:wpc="http://schemas.microsoft.com/office/word/2010/wordprocessingCanvas" xmlns:cx="http://schemas.microsoft.com/office/drawing/2014/chartex" xmlns:mc="http://schemas.openxmlformats.org/markup-compatibility/2006" xmlns:o="urn:schemas-microsoft-com:office:office" xmlns:r="http://schemas.openxmlformats.org/officeDocument/2006/relationships" xmlns:m="http://schemas.openxmlformats.org/officeDocument/2006/math" xmlns:v="urn:schemas-microsoft-com:vml" xmlns:wp14="http://schemas.microsoft.com/office/word/2010/wordprocessingDrawing" xmlns:wp="http://schemas.openxmlformats.org/drawingml/2006/wordprocessingDrawing" xmlns:w10="urn:schemas-microsoft-com:office:word" xmlns:w="http://schemas.openxmlformats.org/wordprocessingml/2006/main" xmlns:w14="http://schemas.microsoft.com/office/word/2010/wordml" xmlns:w15="http://schemas.microsoft.com/office/word/2012/wordml" xmlns:w16se="http://schemas.microsoft.com/office/word/2015/wordml/symex" xmlns:wpg="http://schemas.microsoft.com/office/word/2010/wordprocessingGroup" xmlns:wpi="http://schemas.microsoft.com/office/word/2010/wordprocessingInk" xmlns:wne="http://schemas.microsoft.com/office/word/2006/wordml" xmlns:wps="http://schemas.microsoft.com/office/word/2010/wordprocessingShape" mc:Ignorable="w14 w15 w16se wp14">
   <w:p>
     <w:pPr>
       <w:pStyle w:val="Cabealho"/>
@@ -8785,7 +9110,7 @@
             </wp:anchor>
           </w:drawing>
         </mc:Choice>
-        <mc:Fallback>
+        <mc:Fallback xmlns:w16sdtdh="http://schemas.microsoft.com/office/word/2020/wordml/sdtdatahash" xmlns:w16="http://schemas.microsoft.com/office/word/2018/wordml" xmlns:w16cid="http://schemas.microsoft.com/office/word/2016/wordml/cid" xmlns:w16cex="http://schemas.microsoft.com/office/word/2018/wordml/cex" xmlns:oel="http://schemas.microsoft.com/office/2019/extlst" xmlns:am3d="http://schemas.microsoft.com/office/drawing/2017/model3d" xmlns:aink="http://schemas.microsoft.com/office/drawing/2016/ink" xmlns:cx8="http://schemas.microsoft.com/office/drawing/2016/5/14/chartex" xmlns:cx7="http://schemas.microsoft.com/office/drawing/2016/5/13/chartex" xmlns:cx6="http://schemas.microsoft.com/office/drawing/2016/5/12/chartex" xmlns:cx5="http://schemas.microsoft.com/office/drawing/2016/5/11/chartex" xmlns:cx4="http://schemas.microsoft.com/office/drawing/2016/5/10/chartex" xmlns:cx3="http://schemas.microsoft.com/office/drawing/2016/5/9/chartex" xmlns:cx2="http://schemas.microsoft.com/office/drawing/2015/10/21/chartex" xmlns:cx1="http://schemas.microsoft.com/office/drawing/2015/9/8/chartex">
           <w:pict>
             <v:shapetype w14:anchorId="38B8E256" id="_x0000_t202" coordsize="21600,21600" o:spt="202" path="m,l,21600r21600,l21600,xe">
               <v:stroke joinstyle="miter"/>
@@ -8911,7 +9236,7 @@
             </wp:anchor>
           </w:drawing>
         </mc:Choice>
-        <mc:Fallback>
+        <mc:Fallback xmlns:w16sdtdh="http://schemas.microsoft.com/office/word/2020/wordml/sdtdatahash" xmlns:w16="http://schemas.microsoft.com/office/word/2018/wordml" xmlns:w16cid="http://schemas.microsoft.com/office/word/2016/wordml/cid" xmlns:w16cex="http://schemas.microsoft.com/office/word/2018/wordml/cex" xmlns:oel="http://schemas.microsoft.com/office/2019/extlst" xmlns:am3d="http://schemas.microsoft.com/office/drawing/2017/model3d" xmlns:aink="http://schemas.microsoft.com/office/drawing/2016/ink" xmlns:cx8="http://schemas.microsoft.com/office/drawing/2016/5/14/chartex" xmlns:cx7="http://schemas.microsoft.com/office/drawing/2016/5/13/chartex" xmlns:cx6="http://schemas.microsoft.com/office/drawing/2016/5/12/chartex" xmlns:cx5="http://schemas.microsoft.com/office/drawing/2016/5/11/chartex" xmlns:cx4="http://schemas.microsoft.com/office/drawing/2016/5/10/chartex" xmlns:cx3="http://schemas.microsoft.com/office/drawing/2016/5/9/chartex" xmlns:cx2="http://schemas.microsoft.com/office/drawing/2015/10/21/chartex" xmlns:cx1="http://schemas.microsoft.com/office/drawing/2015/9/8/chartex">
           <w:pict>
             <v:line w14:anchorId="5C9517B2" id="Conector reto 8" o:spid="_x0000_s1026" style="position:absolute;z-index:251660800;visibility:visible;mso-wrap-style:square;mso-width-percent:0;mso-wrap-distance-left:9pt;mso-wrap-distance-top:0;mso-wrap-distance-right:9pt;mso-wrap-distance-bottom:0;mso-position-horizontal:absolute;mso-position-horizontal-relative:text;mso-position-vertical:absolute;mso-position-vertical-relative:text;mso-width-percent:0;mso-width-relative:margin" from="1.1pt,38.85pt" to="446.15pt,38.85pt" o:gfxdata="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" strokecolor="#1f4d78 [1604]" strokeweight=".5pt">
               <v:stroke joinstyle="miter"/>
@@ -8984,7 +9309,7 @@
 </file>
 
 <file path=word/numbering.xml><?xml version="1.0" encoding="utf-8"?>
-<w:numbering xmlns:wpc="http://schemas.microsoft.com/office/word/2010/wordprocessingCanvas" xmlns:cx="http://schemas.microsoft.com/office/drawing/2014/chartex" xmlns:cx1="http://schemas.microsoft.com/office/drawing/2015/9/8/chartex" xmlns:cx2="http://schemas.microsoft.com/office/drawing/2015/10/21/chartex" xmlns:cx3="http://schemas.microsoft.com/office/drawing/2016/5/9/chartex" xmlns:cx4="http://schemas.microsoft.com/office/drawing/2016/5/10/chartex" xmlns:cx5="http://schemas.microsoft.com/office/drawing/2016/5/11/chartex" xmlns:cx6="http://schemas.microsoft.com/office/drawing/2016/5/12/chartex" xmlns:cx7="http://schemas.microsoft.com/office/drawing/2016/5/13/chartex" xmlns:cx8="http://schemas.microsoft.com/office/drawing/2016/5/14/chartex" xmlns:mc="http://schemas.openxmlformats.org/markup-compatibility/2006" xmlns:aink="http://schemas.microsoft.com/office/drawing/2016/ink" xmlns:am3d="http://schemas.microsoft.com/office/drawing/2017/model3d" xmlns:o="urn:schemas-microsoft-com:office:office" xmlns:oel="http://schemas.microsoft.com/office/2019/extlst" xmlns:r="http://schemas.openxmlformats.org/officeDocument/2006/relationships" xmlns:m="http://schemas.openxmlformats.org/officeDocument/2006/math" xmlns:v="urn:schemas-microsoft-com:vml" xmlns:wp14="http://schemas.microsoft.com/office/word/2010/wordprocessingDrawing" xmlns:wp="http://schemas.openxmlformats.org/drawingml/2006/wordprocessingDrawing" xmlns:w10="urn:schemas-microsoft-com:office:word" xmlns:w="http://schemas.openxmlformats.org/wordprocessingml/2006/main" xmlns:w14="http://schemas.microsoft.com/office/word/2010/wordml" xmlns:w15="http://schemas.microsoft.com/office/word/2012/wordml" xmlns:w16cex="http://schemas.microsoft.com/office/word/2018/wordml/cex" xmlns:w16cid="http://schemas.microsoft.com/office/word/2016/wordml/cid" xmlns:w16="http://schemas.microsoft.com/office/word/2018/wordml" xmlns:w16sdtdh="http://schemas.microsoft.com/office/word/2020/wordml/sdtdatahash" xmlns:w16se="http://schemas.microsoft.com/office/word/2015/wordml/symex" xmlns:wpg="http://schemas.microsoft.com/office/word/2010/wordprocessingGroup" xmlns:wpi="http://schemas.microsoft.com/office/word/2010/wordprocessingInk" xmlns:wne="http://schemas.microsoft.com/office/word/2006/wordml" xmlns:wps="http://schemas.microsoft.com/office/word/2010/wordprocessingShape" mc:Ignorable="w14 w15 w16se w16cid w16 w16cex w16sdtdh wp14">
+<w:numbering xmlns:wpc="http://schemas.microsoft.com/office/word/2010/wordprocessingCanvas" xmlns:cx="http://schemas.microsoft.com/office/drawing/2014/chartex" xmlns:mc="http://schemas.openxmlformats.org/markup-compatibility/2006" xmlns:o="urn:schemas-microsoft-com:office:office" xmlns:r="http://schemas.openxmlformats.org/officeDocument/2006/relationships" xmlns:m="http://schemas.openxmlformats.org/officeDocument/2006/math" xmlns:v="urn:schemas-microsoft-com:vml" xmlns:wp14="http://schemas.microsoft.com/office/word/2010/wordprocessingDrawing" xmlns:wp="http://schemas.openxmlformats.org/drawingml/2006/wordprocessingDrawing" xmlns:w10="urn:schemas-microsoft-com:office:word" xmlns:w="http://schemas.openxmlformats.org/wordprocessingml/2006/main" xmlns:w14="http://schemas.microsoft.com/office/word/2010/wordml" xmlns:w15="http://schemas.microsoft.com/office/word/2012/wordml" xmlns:w16se="http://schemas.microsoft.com/office/word/2015/wordml/symex" xmlns:wpg="http://schemas.microsoft.com/office/word/2010/wordprocessingGroup" xmlns:wpi="http://schemas.microsoft.com/office/word/2010/wordprocessingInk" xmlns:wne="http://schemas.microsoft.com/office/word/2006/wordml" xmlns:wps="http://schemas.microsoft.com/office/word/2010/wordprocessingShape" mc:Ignorable="w14 w15 w16se wp14">
   <w:abstractNum w:abstractNumId="0" w15:restartNumberingAfterBreak="0">
     <w:nsid w:val="01EA1D4A"/>
     <w:multiLevelType w:val="hybridMultilevel"/>
@@ -12256,113 +12581,113 @@
       </w:rPr>
     </w:lvl>
   </w:abstractNum>
-  <w:num w:numId="1" w16cid:durableId="1972442426">
+  <w:num w:numId="1">
     <w:abstractNumId w:val="14"/>
   </w:num>
-  <w:num w:numId="2" w16cid:durableId="1721587226">
+  <w:num w:numId="2">
     <w:abstractNumId w:val="6"/>
   </w:num>
-  <w:num w:numId="3" w16cid:durableId="1412700163">
+  <w:num w:numId="3">
     <w:abstractNumId w:val="9"/>
   </w:num>
-  <w:num w:numId="4" w16cid:durableId="1771663256">
+  <w:num w:numId="4">
     <w:abstractNumId w:val="4"/>
   </w:num>
-  <w:num w:numId="5" w16cid:durableId="173303117">
+  <w:num w:numId="5">
     <w:abstractNumId w:val="16"/>
   </w:num>
-  <w:num w:numId="6" w16cid:durableId="37553702">
+  <w:num w:numId="6">
     <w:abstractNumId w:val="23"/>
   </w:num>
-  <w:num w:numId="7" w16cid:durableId="974216824">
+  <w:num w:numId="7">
     <w:abstractNumId w:val="24"/>
   </w:num>
-  <w:num w:numId="8" w16cid:durableId="1474371169">
+  <w:num w:numId="8">
     <w:abstractNumId w:val="25"/>
   </w:num>
-  <w:num w:numId="9" w16cid:durableId="895972912">
+  <w:num w:numId="9">
     <w:abstractNumId w:val="2"/>
   </w:num>
-  <w:num w:numId="10" w16cid:durableId="193349039">
+  <w:num w:numId="10">
     <w:abstractNumId w:val="19"/>
   </w:num>
-  <w:num w:numId="11" w16cid:durableId="575745840">
+  <w:num w:numId="11">
     <w:abstractNumId w:val="1"/>
   </w:num>
-  <w:num w:numId="12" w16cid:durableId="431819806">
+  <w:num w:numId="12">
     <w:abstractNumId w:val="15"/>
   </w:num>
-  <w:num w:numId="13" w16cid:durableId="1974959">
+  <w:num w:numId="13">
     <w:abstractNumId w:val="18"/>
   </w:num>
-  <w:num w:numId="14" w16cid:durableId="1670595976">
+  <w:num w:numId="14">
     <w:abstractNumId w:val="20"/>
   </w:num>
-  <w:num w:numId="15" w16cid:durableId="1245725153">
+  <w:num w:numId="15">
     <w:abstractNumId w:val="22"/>
   </w:num>
-  <w:num w:numId="16" w16cid:durableId="458571325">
+  <w:num w:numId="16">
     <w:abstractNumId w:val="10"/>
   </w:num>
-  <w:num w:numId="17" w16cid:durableId="372969665">
+  <w:num w:numId="17">
     <w:abstractNumId w:val="26"/>
   </w:num>
-  <w:num w:numId="18" w16cid:durableId="1908494656">
+  <w:num w:numId="18">
     <w:abstractNumId w:val="27"/>
   </w:num>
-  <w:num w:numId="19" w16cid:durableId="1477599794">
+  <w:num w:numId="19">
     <w:abstractNumId w:val="28"/>
   </w:num>
-  <w:num w:numId="20" w16cid:durableId="90128069">
+  <w:num w:numId="20">
     <w:abstractNumId w:val="29"/>
   </w:num>
-  <w:num w:numId="21" w16cid:durableId="816610270">
+  <w:num w:numId="21">
     <w:abstractNumId w:val="30"/>
   </w:num>
-  <w:num w:numId="22" w16cid:durableId="1465470159">
+  <w:num w:numId="22">
     <w:abstractNumId w:val="31"/>
   </w:num>
-  <w:num w:numId="23" w16cid:durableId="1796870751">
+  <w:num w:numId="23">
     <w:abstractNumId w:val="32"/>
   </w:num>
-  <w:num w:numId="24" w16cid:durableId="1029793154">
+  <w:num w:numId="24">
     <w:abstractNumId w:val="21"/>
   </w:num>
-  <w:num w:numId="25" w16cid:durableId="425619742">
+  <w:num w:numId="25">
     <w:abstractNumId w:val="13"/>
   </w:num>
-  <w:num w:numId="26" w16cid:durableId="107941638">
+  <w:num w:numId="26">
     <w:abstractNumId w:val="8"/>
   </w:num>
-  <w:num w:numId="27" w16cid:durableId="1423063465">
+  <w:num w:numId="27">
     <w:abstractNumId w:val="0"/>
   </w:num>
-  <w:num w:numId="28" w16cid:durableId="1360543227">
+  <w:num w:numId="28">
     <w:abstractNumId w:val="12"/>
   </w:num>
-  <w:num w:numId="29" w16cid:durableId="794520693">
+  <w:num w:numId="29">
     <w:abstractNumId w:val="7"/>
   </w:num>
-  <w:num w:numId="30" w16cid:durableId="1838184761">
+  <w:num w:numId="30">
     <w:abstractNumId w:val="33"/>
   </w:num>
-  <w:num w:numId="31" w16cid:durableId="1123109813">
+  <w:num w:numId="31">
     <w:abstractNumId w:val="5"/>
   </w:num>
-  <w:num w:numId="32" w16cid:durableId="1839996810">
+  <w:num w:numId="32">
     <w:abstractNumId w:val="3"/>
   </w:num>
-  <w:num w:numId="33" w16cid:durableId="281494305">
+  <w:num w:numId="33">
     <w:abstractNumId w:val="17"/>
   </w:num>
-  <w:num w:numId="34" w16cid:durableId="675380009">
+  <w:num w:numId="34">
     <w:abstractNumId w:val="11"/>
   </w:num>
 </w:numbering>
 </file>
 
 <file path=word/styles.xml><?xml version="1.0" encoding="utf-8"?>
-<w:styles xmlns:mc="http://schemas.openxmlformats.org/markup-compatibility/2006" xmlns:r="http://schemas.openxmlformats.org/officeDocument/2006/relationships" xmlns:w="http://schemas.openxmlformats.org/wordprocessingml/2006/main" xmlns:w14="http://schemas.microsoft.com/office/word/2010/wordml" xmlns:w15="http://schemas.microsoft.com/office/word/2012/wordml" xmlns:w16cex="http://schemas.microsoft.com/office/word/2018/wordml/cex" xmlns:w16cid="http://schemas.microsoft.com/office/word/2016/wordml/cid" xmlns:w16="http://schemas.microsoft.com/office/word/2018/wordml" xmlns:w16sdtdh="http://schemas.microsoft.com/office/word/2020/wordml/sdtdatahash" xmlns:w16se="http://schemas.microsoft.com/office/word/2015/wordml/symex" mc:Ignorable="w14 w15 w16se w16cid w16 w16cex w16sdtdh">
+<w:styles xmlns:mc="http://schemas.openxmlformats.org/markup-compatibility/2006" xmlns:r="http://schemas.openxmlformats.org/officeDocument/2006/relationships" xmlns:w="http://schemas.openxmlformats.org/wordprocessingml/2006/main" xmlns:w14="http://schemas.microsoft.com/office/word/2010/wordml" xmlns:w15="http://schemas.microsoft.com/office/word/2012/wordml" xmlns:w16se="http://schemas.microsoft.com/office/word/2015/wordml/symex" mc:Ignorable="w14 w15 w16se">
   <w:docDefaults>
     <w:rPrDefault>
       <w:rPr>
@@ -12378,7 +12703,7 @@
       </w:pPr>
     </w:pPrDefault>
   </w:docDefaults>
-  <w:latentStyles w:defLockedState="0" w:defUIPriority="99" w:defSemiHidden="0" w:defUnhideWhenUsed="0" w:defQFormat="0" w:count="376">
+  <w:latentStyles w:defLockedState="0" w:defUIPriority="99" w:defSemiHidden="0" w:defUnhideWhenUsed="0" w:defQFormat="0" w:count="371">
     <w:lsdException w:name="Normal" w:uiPriority="0" w:qFormat="1"/>
     <w:lsdException w:name="heading 1" w:uiPriority="9" w:qFormat="1"/>
     <w:lsdException w:name="heading 2" w:semiHidden="1" w:uiPriority="9" w:unhideWhenUsed="1" w:qFormat="1"/>
@@ -12750,11 +13075,6 @@
     <w:lsdException w:name="List Table 5 Dark Accent 6" w:uiPriority="50"/>
     <w:lsdException w:name="List Table 6 Colorful Accent 6" w:uiPriority="51"/>
     <w:lsdException w:name="List Table 7 Colorful Accent 6" w:uiPriority="52"/>
-    <w:lsdException w:name="Mention" w:semiHidden="1" w:unhideWhenUsed="1"/>
-    <w:lsdException w:name="Smart Hyperlink" w:semiHidden="1" w:unhideWhenUsed="1"/>
-    <w:lsdException w:name="Hashtag" w:semiHidden="1" w:unhideWhenUsed="1"/>
-    <w:lsdException w:name="Unresolved Mention" w:semiHidden="1" w:unhideWhenUsed="1"/>
-    <w:lsdException w:name="Smart Link" w:semiHidden="1" w:unhideWhenUsed="1"/>
   </w:latentStyles>
   <w:style w:type="paragraph" w:default="1" w:styleId="Normal">
     <w:name w:val="Normal"/>
@@ -14311,7 +14631,7 @@
       <w:rFonts w:ascii="Arial" w:hAnsi="Arial"/>
     </w:rPr>
   </w:style>
-  <w:style w:type="character" w:styleId="MenoPendente">
+  <w:style w:type="character" w:customStyle="1" w:styleId="UnresolvedMention">
     <w:name w:val="Unresolved Mention"/>
     <w:basedOn w:val="Fontepargpadro"/>
     <w:uiPriority w:val="99"/>
@@ -14592,7 +14912,7 @@
 </file>
 
 <file path=customXml/itemProps1.xml><?xml version="1.0" encoding="utf-8"?>
-<ds:datastoreItem xmlns:ds="http://schemas.openxmlformats.org/officeDocument/2006/customXml" ds:itemID="{F9A95712-EA74-4F3D-82B3-A5BC3B127219}">
+<ds:datastoreItem xmlns:ds="http://schemas.openxmlformats.org/officeDocument/2006/customXml" ds:itemID="{69AADA6E-C09C-4F44-A1B3-FC1D815B41FF}">
   <ds:schemaRefs>
     <ds:schemaRef ds:uri="http://schemas.openxmlformats.org/officeDocument/2006/bibliography"/>
   </ds:schemaRefs>

</xml_diff>